<commit_message>
Creación de la app de Android Studio y la conexión del proyecto con Firebase
</commit_message>
<xml_diff>
--- a/Documentacion/1.- Memoria/Memoria.docx
+++ b/Documentacion/1.- Memoria/Memoria.docx
@@ -759,36 +759,6 @@
           <w:tcPr>
             <w:tcW w:w="9999" w:type="dxa"/>
           </w:tcPr>
-          <w:sdt>
-            <w:sdtPr>
-              <w:rPr>
-                <w:noProof/>
-              </w:rPr>
-              <w:id w:val="1660650702"/>
-              <w:placeholder>
-                <w:docPart w:val="1E02D73E7EF64F33BA7CD21828EEEF59"/>
-              </w:placeholder>
-              <w:showingPlcHdr/>
-              <w15:appearance w15:val="hidden"/>
-            </w:sdtPr>
-            <w:sdtContent>
-              <w:p>
-                <w:pPr>
-                  <w:pStyle w:val="Ttulo2"/>
-                  <w:rPr>
-                    <w:noProof/>
-                  </w:rPr>
-                </w:pPr>
-                <w:r>
-                  <w:rPr>
-                    <w:noProof/>
-                    <w:lang w:bidi="es-ES"/>
-                  </w:rPr>
-                  <w:t>Texto del subtítulo aquí</w:t>
-                </w:r>
-              </w:p>
-            </w:sdtContent>
-          </w:sdt>
           <w:p>
             <w:pPr>
               <w:rPr>
@@ -834,252 +804,11 @@
               </w:rPr>
             </w:pPr>
           </w:p>
-          <w:sdt>
-            <w:sdtPr>
-              <w:rPr>
-                <w:noProof/>
-              </w:rPr>
-              <w:id w:val="-1742009241"/>
-              <w:placeholder>
-                <w:docPart w:val="FC48AEE8B37C4C6F900DED904BD09032"/>
-              </w:placeholder>
-              <w:temporary/>
-              <w:showingPlcHdr/>
-              <w15:appearance w15:val="hidden"/>
-            </w:sdtPr>
-            <w:sdtContent>
-              <w:p>
-                <w:pPr>
-                  <w:pStyle w:val="Contenido"/>
-                  <w:rPr>
-                    <w:noProof/>
-                  </w:rPr>
-                </w:pPr>
-                <w:r>
-                  <w:rPr>
-                    <w:noProof/>
-                    <w:lang w:bidi="es-ES"/>
-                  </w:rPr>
-                  <w:t xml:space="preserve">¿Quiere insertar una imagen de sus archivos o agregar una forma, un cuadro de texto o una tabla? ¡Adelante! En la pestaña Insertar de la cinta de opciones, pulse la opción que necesite. </w:t>
-                </w:r>
-              </w:p>
-            </w:sdtContent>
-          </w:sdt>
-        </w:tc>
-      </w:tr>
-      <w:tr>
-        <w:trPr>
-          <w:trHeight w:val="1899"/>
-        </w:trPr>
-        <w:tc>
-          <w:tcPr>
-            <w:tcW w:w="9999" w:type="dxa"/>
-            <w:shd w:val="clear" w:color="auto" w:fill="F2F2F2" w:themeFill="background1" w:themeFillShade="F2"/>
-            <w:vAlign w:val="center"/>
-          </w:tcPr>
-          <w:p>
-            <w:pPr>
-              <w:pStyle w:val="Textodestacado"/>
-              <w:jc w:val="center"/>
-              <w:rPr>
-                <w:noProof/>
-              </w:rPr>
-            </w:pPr>
-            <w:r>
-              <w:rPr>
-                <w:noProof/>
-                <w:lang w:bidi="es-ES"/>
-              </w:rPr>
-              <mc:AlternateContent>
-                <mc:Choice Requires="wps">
-                  <w:drawing>
-                    <wp:inline distT="0" distB="0" distL="0" distR="0" wp14:anchorId="53E17394" wp14:editId="0B1BC59E">
-                      <wp:extent cx="5422005" cy="1057275"/>
-                      <wp:effectExtent l="0" t="0" r="0" b="0"/>
-                      <wp:docPr id="7" name="Cuadro de texto 7"/>
-                      <wp:cNvGraphicFramePr/>
-                      <a:graphic xmlns:a="http://schemas.openxmlformats.org/drawingml/2006/main">
-                        <a:graphicData uri="http://schemas.microsoft.com/office/word/2010/wordprocessingShape">
-                          <wps:wsp>
-                            <wps:cNvSpPr txBox="1"/>
-                            <wps:spPr>
-                              <a:xfrm>
-                                <a:off x="0" y="0"/>
-                                <a:ext cx="5422005" cy="1057275"/>
-                              </a:xfrm>
-                              <a:prstGeom prst="rect">
-                                <a:avLst/>
-                              </a:prstGeom>
-                              <a:noFill/>
-                              <a:ln w="6350">
-                                <a:noFill/>
-                              </a:ln>
-                            </wps:spPr>
-                            <wps:txbx>
-                              <w:txbxContent>
-                                <w:p>
-                                  <w:pPr>
-                                    <w:jc w:val="center"/>
-                                  </w:pPr>
-                                  <w:r>
-                                    <w:rPr>
-                                      <w:i/>
-                                      <w:sz w:val="36"/>
-                                      <w:szCs w:val="36"/>
-                                      <w:lang w:bidi="es-ES"/>
-                                    </w:rPr>
-                                    <w:t>“En esa misma pestaña, encontrará otras herramientas aún más fáciles de usar, con las que podrá agregar hipervínculos o insertar comentarios”.</w:t>
-                                  </w:r>
-                                </w:p>
-                              </w:txbxContent>
-                            </wps:txbx>
-                            <wps:bodyPr rot="0" spcFirstLastPara="0" vertOverflow="overflow" horzOverflow="overflow" vert="horz" wrap="square" lIns="91440" tIns="45720" rIns="91440" bIns="45720" numCol="1" spcCol="0" rtlCol="0" fromWordArt="0" anchor="t" anchorCtr="0" forceAA="0" compatLnSpc="1">
-                              <a:prstTxWarp prst="textNoShape">
-                                <a:avLst/>
-                              </a:prstTxWarp>
-                              <a:noAutofit/>
-                            </wps:bodyPr>
-                          </wps:wsp>
-                        </a:graphicData>
-                      </a:graphic>
-                    </wp:inline>
-                  </w:drawing>
-                </mc:Choice>
-                <mc:Fallback>
-                  <w:pict>
-                    <v:shape w14:anchorId="53E17394" id="Cuadro de texto 7" o:spid="_x0000_s1027" type="#_x0000_t202" style="width:426.95pt;height:83.25pt;visibility:visible;mso-wrap-style:square;mso-left-percent:-10001;mso-top-percent:-10001;mso-position-horizontal:absolute;mso-position-horizontal-relative:char;mso-position-vertical:absolute;mso-position-vertical-relative:line;mso-left-percent:-10001;mso-top-percent:-10001;v-text-anchor:top" o:gfxdata="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" filled="f" stroked="f" strokeweight=".5pt">
-                      <v:textbox>
-                        <w:txbxContent>
-                          <w:p>
-                            <w:pPr>
-                              <w:jc w:val="center"/>
-                            </w:pPr>
-                            <w:r>
-                              <w:rPr>
-                                <w:i/>
-                                <w:sz w:val="36"/>
-                                <w:szCs w:val="36"/>
-                                <w:lang w:bidi="es-ES"/>
-                              </w:rPr>
-                              <w:t>“En esa misma pestaña, encontrará otras herramientas aún más fáciles de usar, con las que podrá agregar hipervínculos o insertar comentarios”.</w:t>
-                            </w:r>
-                          </w:p>
-                        </w:txbxContent>
-                      </v:textbox>
-                      <w10:anchorlock/>
-                    </v:shape>
-                  </w:pict>
-                </mc:Fallback>
-              </mc:AlternateContent>
-            </w:r>
-          </w:p>
-        </w:tc>
-      </w:tr>
-      <w:tr>
-        <w:trPr>
-          <w:trHeight w:val="5931"/>
-        </w:trPr>
-        <w:tc>
-          <w:tcPr>
-            <w:tcW w:w="9999" w:type="dxa"/>
-          </w:tcPr>
-          <w:p>
-            <w:pPr>
-              <w:pStyle w:val="Textodestacado"/>
-              <w:rPr>
-                <w:i/>
-                <w:noProof/>
-                <w:sz w:val="36"/>
-              </w:rPr>
-            </w:pPr>
-          </w:p>
-          <w:sdt>
-            <w:sdtPr>
-              <w:rPr>
-                <w:noProof/>
-              </w:rPr>
-              <w:id w:val="-415933964"/>
-              <w:placeholder>
-                <w:docPart w:val="F739EF04744449148EB8C218A25E6DD5"/>
-              </w:placeholder>
-              <w:temporary/>
-              <w:showingPlcHdr/>
-              <w15:appearance w15:val="hidden"/>
-            </w:sdtPr>
-            <w:sdtContent>
-              <w:p>
-                <w:pPr>
-                  <w:pStyle w:val="Contenido"/>
-                  <w:rPr>
-                    <w:noProof/>
-                  </w:rPr>
-                </w:pPr>
-                <w:r>
-                  <w:rPr>
-                    <w:noProof/>
-                    <w:lang w:bidi="es-ES"/>
-                  </w:rPr>
-                  <w:t>Para empezar ahora mismo, pulse el texto de cualquier marcador de posición (como este) y empiece a escribir para reemplazarlo por el suyo.</w:t>
-                </w:r>
-              </w:p>
-            </w:sdtContent>
-          </w:sdt>
           <w:p>
             <w:pPr>
               <w:pStyle w:val="Contenido"/>
               <w:rPr>
                 <w:noProof/>
-              </w:rPr>
-            </w:pPr>
-          </w:p>
-          <w:sdt>
-            <w:sdtPr>
-              <w:rPr>
-                <w:noProof/>
-              </w:rPr>
-              <w:id w:val="1005247712"/>
-              <w:placeholder>
-                <w:docPart w:val="3F97AEC7214F4C30BFC9ECF985EF35AF"/>
-              </w:placeholder>
-              <w:temporary/>
-              <w:showingPlcHdr/>
-              <w15:appearance w15:val="hidden"/>
-            </w:sdtPr>
-            <w:sdtContent>
-              <w:p>
-                <w:pPr>
-                  <w:pStyle w:val="Contenido"/>
-                  <w:rPr>
-                    <w:noProof/>
-                  </w:rPr>
-                </w:pPr>
-                <w:r>
-                  <w:rPr>
-                    <w:noProof/>
-                    <w:lang w:bidi="es-ES"/>
-                  </w:rPr>
-                  <w:t xml:space="preserve">¿Quiere insertar una imagen de sus archivos o agregar una forma, un cuadro de texto o una tabla? ¡Adelante! En la pestaña Insertar de la cinta de opciones, pulse la opción que necesite. </w:t>
-                </w:r>
-              </w:p>
-            </w:sdtContent>
-          </w:sdt>
-          <w:p>
-            <w:pPr>
-              <w:pStyle w:val="Contenido"/>
-              <w:rPr>
-                <w:i/>
-                <w:noProof/>
-                <w:sz w:val="36"/>
-              </w:rPr>
-            </w:pPr>
-          </w:p>
-          <w:p>
-            <w:pPr>
-              <w:pStyle w:val="Contenido"/>
-              <w:rPr>
-                <w:i/>
-                <w:noProof/>
-                <w:sz w:val="36"/>
               </w:rPr>
             </w:pPr>
           </w:p>
@@ -2035,36 +1764,6 @@
     </w:docPart>
     <w:docPart>
       <w:docPartPr>
-        <w:name w:val="1E02D73E7EF64F33BA7CD21828EEEF59"/>
-        <w:category>
-          <w:name w:val="General"/>
-          <w:gallery w:val="placeholder"/>
-        </w:category>
-        <w:types>
-          <w:type w:val="bbPlcHdr"/>
-        </w:types>
-        <w:behaviors>
-          <w:behavior w:val="content"/>
-        </w:behaviors>
-        <w:guid w:val="{0ADD60B1-D4A9-44D7-9705-949D4865C9F3}"/>
-      </w:docPartPr>
-      <w:docPartBody>
-        <w:p>
-          <w:pPr>
-            <w:pStyle w:val="1E02D73E7EF64F33BA7CD21828EEEF59"/>
-          </w:pPr>
-          <w:r>
-            <w:rPr>
-              <w:noProof/>
-              <w:lang w:bidi="es-ES"/>
-            </w:rPr>
-            <w:t>Texto del subtítulo aquí</w:t>
-          </w:r>
-        </w:p>
-      </w:docPartBody>
-    </w:docPart>
-    <w:docPart>
-      <w:docPartPr>
         <w:name w:val="F4F38E9E4D5641DD8525390ACBCDEAA5"/>
         <w:category>
           <w:name w:val="General"/>
@@ -2089,103 +1788,6 @@
               <w:lang w:bidi="es-ES"/>
             </w:rPr>
             <w:t>Para empezar ahora mismo, pulse el texto de cualquier marcador de posición (como este) y empiece a escribir para reemplazarlo por el suyo.</w:t>
-          </w:r>
-        </w:p>
-      </w:docPartBody>
-    </w:docPart>
-    <w:docPart>
-      <w:docPartPr>
-        <w:name w:val="FC48AEE8B37C4C6F900DED904BD09032"/>
-        <w:category>
-          <w:name w:val="General"/>
-          <w:gallery w:val="placeholder"/>
-        </w:category>
-        <w:types>
-          <w:type w:val="bbPlcHdr"/>
-        </w:types>
-        <w:behaviors>
-          <w:behavior w:val="content"/>
-        </w:behaviors>
-        <w:guid w:val="{C5F65FBA-021E-4088-9E29-034F5693D358}"/>
-      </w:docPartPr>
-      <w:docPartBody>
-        <w:p>
-          <w:pPr>
-            <w:pStyle w:val="FC48AEE8B37C4C6F900DED904BD09032"/>
-          </w:pPr>
-          <w:r>
-            <w:rPr>
-              <w:noProof/>
-              <w:lang w:bidi="es-ES"/>
-            </w:rPr>
-            <w:t xml:space="preserve">¿Quiere insertar una imagen de sus archivos o agregar una forma, un cuadro de texto o una tabla? ¡Adelante! En la pestaña Insertar de la cinta de opciones, pulse la opción que necesite. </w:t>
-          </w:r>
-        </w:p>
-      </w:docPartBody>
-    </w:docPart>
-    <w:docPart>
-      <w:docPartPr>
-        <w:name w:val="F739EF04744449148EB8C218A25E6DD5"/>
-        <w:category>
-          <w:name w:val="General"/>
-          <w:gallery w:val="placeholder"/>
-        </w:category>
-        <w:types>
-          <w:type w:val="bbPlcHdr"/>
-        </w:types>
-        <w:behaviors>
-          <w:behavior w:val="content"/>
-        </w:behaviors>
-        <w:guid w:val="{A50E3E9C-672B-4B69-91E3-24F7E7BB8EC1}"/>
-      </w:docPartPr>
-      <w:docPartBody>
-        <w:p>
-          <w:pPr>
-            <w:pStyle w:val="F739EF04744449148EB8C218A25E6DD5"/>
-          </w:pPr>
-          <w:r>
-            <w:rPr>
-              <w:noProof/>
-              <w:lang w:bidi="es-ES"/>
-            </w:rPr>
-            <w:t>Para empezar ahora mismo, pulse el texto de cualquier marcador de pos</w:t>
-          </w:r>
-          <w:r>
-            <w:rPr>
-              <w:noProof/>
-              <w:lang w:bidi="es-ES"/>
-            </w:rPr>
-            <w:t>ición (como este) y empiece a escribir para reemplazarlo por el suyo.</w:t>
-          </w:r>
-        </w:p>
-      </w:docPartBody>
-    </w:docPart>
-    <w:docPart>
-      <w:docPartPr>
-        <w:name w:val="3F97AEC7214F4C30BFC9ECF985EF35AF"/>
-        <w:category>
-          <w:name w:val="General"/>
-          <w:gallery w:val="placeholder"/>
-        </w:category>
-        <w:types>
-          <w:type w:val="bbPlcHdr"/>
-        </w:types>
-        <w:behaviors>
-          <w:behavior w:val="content"/>
-        </w:behaviors>
-        <w:guid w:val="{E33F7CCE-7DD2-4B30-AB57-197F1F3962C5}"/>
-      </w:docPartPr>
-      <w:docPartBody>
-        <w:p>
-          <w:pPr>
-            <w:pStyle w:val="3F97AEC7214F4C30BFC9ECF985EF35AF"/>
-          </w:pPr>
-          <w:r>
-            <w:rPr>
-              <w:noProof/>
-              <w:lang w:bidi="es-ES"/>
-            </w:rPr>
-            <w:t xml:space="preserve">¿Quiere insertar una imagen de sus archivos o agregar una forma, un cuadro de texto o una tabla? ¡Adelante! En la pestaña Insertar de la cinta de opciones, pulse la opción que necesite. </w:t>
           </w:r>
         </w:p>
       </w:docPartBody>
@@ -2268,6 +1870,8 @@
   <w:rsids>
     <w:rsidRoot w:val="003C5476"/>
     <w:rsid w:val="003C5476"/>
+    <w:rsid w:val="008C1F17"/>
+    <w:rsid w:val="00C94B5E"/>
   </w:rsids>
   <m:mathPr>
     <m:mathFont m:val="Cambria Math"/>
@@ -2747,14 +2351,8 @@
       <w:lang w:eastAsia="en-US"/>
     </w:rPr>
   </w:style>
-  <w:style w:type="paragraph" w:customStyle="1" w:styleId="6BAEAC48F70E49828BDD5BA6823F3F2B">
-    <w:name w:val="6BAEAC48F70E49828BDD5BA6823F3F2B"/>
-  </w:style>
   <w:style w:type="paragraph" w:customStyle="1" w:styleId="5299BA7C4B3E4B2D9D1FEA62C99DCBC4">
     <w:name w:val="5299BA7C4B3E4B2D9D1FEA62C99DCBC4"/>
-  </w:style>
-  <w:style w:type="paragraph" w:customStyle="1" w:styleId="A5EF3A70650F4C2D9820C49AF678F358">
-    <w:name w:val="A5EF3A70650F4C2D9820C49AF678F358"/>
   </w:style>
   <w:style w:type="paragraph" w:customStyle="1" w:styleId="1E02D73E7EF64F33BA7CD21828EEEF59">
     <w:name w:val="1E02D73E7EF64F33BA7CD21828EEEF59"/>

</xml_diff>

<commit_message>
Cambios de nombres a las carpetas y creación de la pantalla de bienvenida y su diseño creado
</commit_message>
<xml_diff>
--- a/Documentacion/1.- Memoria/Memoria.docx
+++ b/Documentacion/1.- Memoria/Memoria.docx
@@ -37,7 +37,7 @@
                     <pic:cNvPicPr/>
                   </pic:nvPicPr>
                   <pic:blipFill>
-                    <a:blip r:embed="rId6">
+                    <a:blip r:embed="rId7">
                       <a:extLst>
                         <a:ext uri="{28A0092B-C50C-407E-A947-70E740481C1C}">
                           <a14:useLocalDpi xmlns:a14="http://schemas.microsoft.com/office/drawing/2010/main" val="0"/>
@@ -202,9 +202,9 @@
               <mc:AlternateContent>
                 <mc:Choice Requires="wps">
                   <w:drawing>
-                    <wp:inline distT="0" distB="0" distL="0" distR="0" wp14:anchorId="73010432" wp14:editId="7B38EC22">
-                      <wp:extent cx="3474720" cy="1409700"/>
-                      <wp:effectExtent l="0" t="0" r="0" b="0"/>
+                    <wp:inline distT="0" distB="0" distL="0" distR="0" wp14:anchorId="73010432" wp14:editId="15F0DF93">
+                      <wp:extent cx="3505200" cy="1440180"/>
+                      <wp:effectExtent l="0" t="0" r="0" b="7620"/>
                       <wp:docPr id="8" name="Cuadro de texto 8"/>
                       <wp:cNvGraphicFramePr/>
                       <a:graphic xmlns:a="http://schemas.openxmlformats.org/drawingml/2006/main">
@@ -214,7 +214,7 @@
                             <wps:spPr>
                               <a:xfrm>
                                 <a:off x="0" y="0"/>
-                                <a:ext cx="3474720" cy="1409700"/>
+                                <a:ext cx="3505200" cy="1440180"/>
                               </a:xfrm>
                               <a:prstGeom prst="rect">
                                 <a:avLst/>
@@ -242,13 +242,49 @@
                                       <w:szCs w:val="56"/>
                                       <w:lang w:bidi="es-ES"/>
                                     </w:rPr>
-                                    <w:t>ESPORTSHUB</w:t>
+                                    <w:t>E</w:t>
+                                  </w:r>
+                                  <w:r>
+                                    <w:rPr>
+                                      <w:sz w:val="96"/>
+                                      <w:szCs w:val="56"/>
+                                      <w:lang w:bidi="es-ES"/>
+                                    </w:rPr>
+                                    <w:t>-</w:t>
+                                  </w:r>
+                                  <w:r>
+                                    <w:rPr>
+                                      <w:sz w:val="96"/>
+                                      <w:szCs w:val="56"/>
+                                      <w:lang w:bidi="es-ES"/>
+                                    </w:rPr>
+                                    <w:t>SPORTS</w:t>
+                                  </w:r>
+                                  <w:r>
+                                    <w:rPr>
+                                      <w:sz w:val="96"/>
+                                      <w:szCs w:val="56"/>
+                                      <w:lang w:bidi="es-ES"/>
+                                    </w:rPr>
+                                    <w:t xml:space="preserve"> </w:t>
+                                  </w:r>
+                                  <w:r>
+                                    <w:rPr>
+                                      <w:sz w:val="96"/>
+                                      <w:szCs w:val="56"/>
+                                      <w:lang w:bidi="es-ES"/>
+                                    </w:rPr>
+                                    <w:t>HUB</w:t>
                                   </w:r>
                                 </w:p>
                                 <w:p>
                                   <w:pPr>
                                     <w:pStyle w:val="Ttulo"/>
                                     <w:spacing w:after="0"/>
+                                    <w:rPr>
+                                      <w:sz w:val="96"/>
+                                      <w:szCs w:val="56"/>
+                                    </w:rPr>
                                   </w:pPr>
                                 </w:p>
                               </w:txbxContent>
@@ -271,7 +307,7 @@
                       <v:stroke joinstyle="miter"/>
                       <v:path gradientshapeok="t" o:connecttype="rect"/>
                     </v:shapetype>
-                    <v:shape id="Cuadro de texto 8" o:spid="_x0000_s1026" type="#_x0000_t202" style="width:273.6pt;height:111pt;visibility:visible;mso-wrap-style:square;mso-left-percent:-10001;mso-top-percent:-10001;mso-position-horizontal:absolute;mso-position-horizontal-relative:char;mso-position-vertical:absolute;mso-position-vertical-relative:line;mso-left-percent:-10001;mso-top-percent:-10001;v-text-anchor:top" o:gfxdata="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" filled="f" stroked="f" strokeweight=".5pt">
+                    <v:shape id="Cuadro de texto 8" o:spid="_x0000_s1026" type="#_x0000_t202" style="width:276pt;height:113.4pt;visibility:visible;mso-wrap-style:square;mso-left-percent:-10001;mso-top-percent:-10001;mso-position-horizontal:absolute;mso-position-horizontal-relative:char;mso-position-vertical:absolute;mso-position-vertical-relative:line;mso-left-percent:-10001;mso-top-percent:-10001;v-text-anchor:top" o:gfxdata="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" filled="f" stroked="f" strokeweight=".5pt">
                       <v:textbox>
                         <w:txbxContent>
                           <w:p>
@@ -290,13 +326,49 @@
                                 <w:szCs w:val="56"/>
                                 <w:lang w:bidi="es-ES"/>
                               </w:rPr>
-                              <w:t>ESPORTSHUB</w:t>
+                              <w:t>E</w:t>
+                            </w:r>
+                            <w:r>
+                              <w:rPr>
+                                <w:sz w:val="96"/>
+                                <w:szCs w:val="56"/>
+                                <w:lang w:bidi="es-ES"/>
+                              </w:rPr>
+                              <w:t>-</w:t>
+                            </w:r>
+                            <w:r>
+                              <w:rPr>
+                                <w:sz w:val="96"/>
+                                <w:szCs w:val="56"/>
+                                <w:lang w:bidi="es-ES"/>
+                              </w:rPr>
+                              <w:t>SPORTS</w:t>
+                            </w:r>
+                            <w:r>
+                              <w:rPr>
+                                <w:sz w:val="96"/>
+                                <w:szCs w:val="56"/>
+                                <w:lang w:bidi="es-ES"/>
+                              </w:rPr>
+                              <w:t xml:space="preserve"> </w:t>
+                            </w:r>
+                            <w:r>
+                              <w:rPr>
+                                <w:sz w:val="96"/>
+                                <w:szCs w:val="56"/>
+                                <w:lang w:bidi="es-ES"/>
+                              </w:rPr>
+                              <w:t>HUB</w:t>
                             </w:r>
                           </w:p>
                           <w:p>
                             <w:pPr>
                               <w:pStyle w:val="Ttulo"/>
                               <w:spacing w:after="0"/>
+                              <w:rPr>
+                                <w:sz w:val="96"/>
+                                <w:szCs w:val="56"/>
+                              </w:rPr>
                             </w:pPr>
                           </w:p>
                         </w:txbxContent>
@@ -427,7 +499,7 @@
                           </pic:cNvPicPr>
                         </pic:nvPicPr>
                         <pic:blipFill>
-                          <a:blip r:embed="rId7" cstate="print">
+                          <a:blip r:embed="rId8" cstate="print">
                             <a:extLst>
                               <a:ext uri="{28A0092B-C50C-407E-A947-70E740481C1C}">
                                 <a14:useLocalDpi xmlns:a14="http://schemas.microsoft.com/office/drawing/2010/main" val="0"/>
@@ -722,22 +794,6 @@
         <w:br w:type="page"/>
       </w:r>
     </w:p>
-    <w:p>
-      <w:pPr>
-        <w:pStyle w:val="Ttulo1"/>
-        <w:rPr>
-          <w:noProof/>
-        </w:rPr>
-      </w:pPr>
-      <w:r>
-        <w:rPr>
-          <w:noProof/>
-          <w:lang w:bidi="es-ES"/>
-        </w:rPr>
-        <w:lastRenderedPageBreak/>
-        <w:t xml:space="preserve">Resumen </w:t>
-      </w:r>
-    </w:p>
     <w:tbl>
       <w:tblPr>
         <w:tblW w:w="9999" w:type="dxa"/>
@@ -761,42 +817,634 @@
           </w:tcPr>
           <w:p>
             <w:pPr>
-              <w:rPr>
-                <w:noProof/>
-              </w:rPr>
-            </w:pPr>
-          </w:p>
-          <w:sdt>
-            <w:sdtPr>
-              <w:rPr>
-                <w:noProof/>
-              </w:rPr>
-              <w:id w:val="-2056388886"/>
-              <w:placeholder>
-                <w:docPart w:val="F4F38E9E4D5641DD8525390ACBCDEAA5"/>
-              </w:placeholder>
-              <w:temporary/>
-              <w:showingPlcHdr/>
-              <w15:appearance w15:val="hidden"/>
-            </w:sdtPr>
-            <w:sdtContent>
-              <w:p>
-                <w:pPr>
-                  <w:pStyle w:val="Contenido"/>
-                  <w:rPr>
-                    <w:noProof/>
-                  </w:rPr>
-                </w:pPr>
-                <w:r>
-                  <w:rPr>
-                    <w:noProof/>
-                    <w:lang w:bidi="es-ES"/>
-                  </w:rPr>
-                  <w:t>Para empezar ahora mismo, pulse el texto de cualquier marcador de posición (como este) y empiece a escribir para reemplazarlo por el suyo.</w:t>
-                </w:r>
-              </w:p>
-            </w:sdtContent>
-          </w:sdt>
+              <w:pStyle w:val="Ttulo1"/>
+              <w:jc w:val="center"/>
+              <w:rPr>
+                <w:noProof/>
+              </w:rPr>
+            </w:pPr>
+            <w:r>
+              <w:rPr>
+                <w:noProof/>
+              </w:rPr>
+              <w:lastRenderedPageBreak/>
+              <w:t>Resumen</w:t>
+            </w:r>
+          </w:p>
+          <w:p>
+            <w:pPr>
+              <w:pStyle w:val="Contenido"/>
+              <w:rPr>
+                <w:noProof/>
+              </w:rPr>
+            </w:pPr>
+          </w:p>
+          <w:p>
+            <w:pPr>
+              <w:pStyle w:val="Contenido"/>
+              <w:rPr>
+                <w:noProof/>
+              </w:rPr>
+            </w:pPr>
+            <w:r>
+              <w:rPr>
+                <w:noProof/>
+              </w:rPr>
+              <w:t xml:space="preserve">El presente trabajo de fin de grado (TFG) tiene como objetivo el desarrollo de una Aplicación de Seguimiento de Torneos de eSports, enfocada en la gestión y visualización de competiciones en tiempo real. La plataforma permitirá a jugadores, equipos y fanáticos de juegos como </w:t>
+            </w:r>
+            <w:r>
+              <w:rPr>
+                <w:i/>
+                <w:iCs/>
+                <w:noProof/>
+              </w:rPr>
+              <w:t>League of Legends</w:t>
+            </w:r>
+            <w:r>
+              <w:rPr>
+                <w:noProof/>
+              </w:rPr>
+              <w:t xml:space="preserve"> inscribirse en torneos, seguir los resultados y acceder a clasificaciones actualizadas.</w:t>
+            </w:r>
+          </w:p>
+          <w:p>
+            <w:pPr>
+              <w:pStyle w:val="Contenido"/>
+              <w:rPr>
+                <w:rFonts w:asciiTheme="majorHAnsi" w:hAnsiTheme="majorHAnsi" w:cstheme="majorHAnsi"/>
+                <w:noProof/>
+              </w:rPr>
+            </w:pPr>
+          </w:p>
+          <w:p>
+            <w:pPr>
+              <w:pStyle w:val="Ttulo1"/>
+              <w:jc w:val="center"/>
+              <w:rPr>
+                <w:noProof/>
+              </w:rPr>
+            </w:pPr>
+            <w:r>
+              <w:rPr>
+                <w:noProof/>
+              </w:rPr>
+              <w:t>Indice de contenidos</w:t>
+            </w:r>
+          </w:p>
+          <w:p>
+            <w:pPr>
+              <w:pStyle w:val="Ttulo1"/>
+              <w:jc w:val="center"/>
+              <w:rPr>
+                <w:noProof/>
+              </w:rPr>
+            </w:pPr>
+          </w:p>
+          <w:p>
+            <w:pPr>
+              <w:pStyle w:val="Ttulo1"/>
+              <w:jc w:val="center"/>
+              <w:rPr>
+                <w:noProof/>
+              </w:rPr>
+            </w:pPr>
+            <w:r>
+              <w:rPr>
+                <w:noProof/>
+              </w:rPr>
+              <w:t>Indice de tablas</w:t>
+            </w:r>
+          </w:p>
+          <w:p>
+            <w:pPr>
+              <w:pStyle w:val="Contenido"/>
+              <w:rPr>
+                <w:noProof/>
+              </w:rPr>
+            </w:pPr>
+          </w:p>
+          <w:p>
+            <w:pPr>
+              <w:pStyle w:val="Ttulo1"/>
+              <w:jc w:val="center"/>
+              <w:rPr>
+                <w:noProof/>
+              </w:rPr>
+            </w:pPr>
+          </w:p>
+          <w:p>
+            <w:pPr>
+              <w:pStyle w:val="Ttulo1"/>
+              <w:jc w:val="center"/>
+              <w:rPr>
+                <w:noProof/>
+              </w:rPr>
+            </w:pPr>
+            <w:r>
+              <w:rPr>
+                <w:noProof/>
+              </w:rPr>
+              <w:t>Introducción</w:t>
+            </w:r>
+          </w:p>
+          <w:p>
+            <w:pPr>
+              <w:pStyle w:val="Contenido"/>
+              <w:rPr>
+                <w:noProof/>
+              </w:rPr>
+            </w:pPr>
+            <w:r>
+              <w:rPr>
+                <w:noProof/>
+              </w:rPr>
+              <w:t xml:space="preserve">En la actualidad, los eSports han experimentado un crecimiento exponencial, consolidándose como una de las principales formas de entretenimiento digital. </w:t>
+            </w:r>
+          </w:p>
+          <w:p>
+            <w:pPr>
+              <w:pStyle w:val="Contenido"/>
+              <w:rPr>
+                <w:noProof/>
+              </w:rPr>
+            </w:pPr>
+          </w:p>
+          <w:p>
+            <w:pPr>
+              <w:pStyle w:val="Contenido"/>
+              <w:rPr>
+                <w:noProof/>
+              </w:rPr>
+            </w:pPr>
+            <w:r>
+              <w:rPr>
+                <w:noProof/>
+              </w:rPr>
+              <w:t xml:space="preserve">Este proyecto tiene como objetivo desarrollar una </w:t>
+            </w:r>
+            <w:r>
+              <w:rPr>
+                <w:b/>
+                <w:bCs/>
+                <w:noProof/>
+              </w:rPr>
+              <w:t>Aplicación de Seguimiento de Torneos de eSports</w:t>
+            </w:r>
+            <w:r>
+              <w:rPr>
+                <w:noProof/>
+              </w:rPr>
+              <w:t>, proporcionando una herramienta integral para jugadores, equipos y fanáticos que deseen mantenerse informados y participar en competiciones de manera organizada.</w:t>
+            </w:r>
+          </w:p>
+          <w:p>
+            <w:pPr>
+              <w:pStyle w:val="Contenido"/>
+              <w:rPr>
+                <w:noProof/>
+              </w:rPr>
+            </w:pPr>
+          </w:p>
+          <w:p>
+            <w:pPr>
+              <w:pStyle w:val="Contenido"/>
+              <w:rPr>
+                <w:noProof/>
+              </w:rPr>
+            </w:pPr>
+            <w:r>
+              <w:rPr>
+                <w:noProof/>
+              </w:rPr>
+              <w:t xml:space="preserve">La aplicación permitirá a los jugadores registrarse, unirse a equipos o formar nuevos, y seleccionar su rol dentro del juego. A través de un </w:t>
+            </w:r>
+            <w:r>
+              <w:rPr>
+                <w:b/>
+                <w:bCs/>
+                <w:noProof/>
+              </w:rPr>
+              <w:t>calendario interactivo</w:t>
+            </w:r>
+            <w:r>
+              <w:rPr>
+                <w:noProof/>
+              </w:rPr>
+              <w:t xml:space="preserve">, los usuarios podrán inscribirse en torneos y seguir las partidas en tiempo real. Se integrará un </w:t>
+            </w:r>
+            <w:r>
+              <w:rPr>
+                <w:b/>
+                <w:bCs/>
+                <w:noProof/>
+              </w:rPr>
+              <w:t>sistema de transmisión en vivo</w:t>
+            </w:r>
+            <w:r>
+              <w:rPr>
+                <w:noProof/>
+              </w:rPr>
+              <w:t xml:space="preserve"> mediante plataformas como </w:t>
+            </w:r>
+            <w:r>
+              <w:rPr>
+                <w:b/>
+                <w:bCs/>
+                <w:noProof/>
+              </w:rPr>
+              <w:t>Twitch y YouTube</w:t>
+            </w:r>
+            <w:r>
+              <w:rPr>
+                <w:noProof/>
+              </w:rPr>
+              <w:t>, permitiendo el acceso directo a los encuentros.</w:t>
+            </w:r>
+          </w:p>
+          <w:p>
+            <w:pPr>
+              <w:pStyle w:val="Contenido"/>
+              <w:rPr>
+                <w:noProof/>
+              </w:rPr>
+            </w:pPr>
+            <w:r>
+              <w:rPr>
+                <w:noProof/>
+              </w:rPr>
+              <w:lastRenderedPageBreak/>
+              <w:t xml:space="preserve">Otra característica clave es el </w:t>
+            </w:r>
+            <w:r>
+              <w:rPr>
+                <w:b/>
+                <w:bCs/>
+                <w:noProof/>
+              </w:rPr>
+              <w:t>seguimiento en tiempo real</w:t>
+            </w:r>
+            <w:r>
+              <w:rPr>
+                <w:noProof/>
+              </w:rPr>
+              <w:t xml:space="preserve">, con actualizaciones de resultados y estadísticas de los torneos. Además, se implementará un </w:t>
+            </w:r>
+            <w:r>
+              <w:rPr>
+                <w:b/>
+                <w:bCs/>
+                <w:noProof/>
+              </w:rPr>
+              <w:t>sistema de clasificación y rankings</w:t>
+            </w:r>
+            <w:r>
+              <w:rPr>
+                <w:noProof/>
+              </w:rPr>
+              <w:t>, que posicionará a los jugadores y equipos según su desempeño.</w:t>
+            </w:r>
+          </w:p>
+          <w:p>
+            <w:pPr>
+              <w:pStyle w:val="Contenido"/>
+              <w:rPr>
+                <w:noProof/>
+              </w:rPr>
+            </w:pPr>
+            <w:r>
+              <w:rPr>
+                <w:noProof/>
+              </w:rPr>
+              <w:t xml:space="preserve">Para mejorar la experiencia del usuario, se incluirá un sistema de </w:t>
+            </w:r>
+            <w:r>
+              <w:rPr>
+                <w:b/>
+                <w:bCs/>
+                <w:noProof/>
+              </w:rPr>
+              <w:t>notificaciones personalizadas</w:t>
+            </w:r>
+            <w:r>
+              <w:rPr>
+                <w:noProof/>
+              </w:rPr>
+              <w:t xml:space="preserve">, alertando sobre nuevos torneos, cambios en horarios y partidos de equipos favoritos. La aplicación se desarrollará en </w:t>
+            </w:r>
+            <w:r>
+              <w:rPr>
+                <w:b/>
+                <w:bCs/>
+                <w:noProof/>
+              </w:rPr>
+              <w:t>Android Studio con Java</w:t>
+            </w:r>
+            <w:r>
+              <w:rPr>
+                <w:noProof/>
+              </w:rPr>
+              <w:t xml:space="preserve">, utilizando </w:t>
+            </w:r>
+            <w:r>
+              <w:rPr>
+                <w:b/>
+                <w:bCs/>
+                <w:noProof/>
+              </w:rPr>
+              <w:t>Firebase</w:t>
+            </w:r>
+            <w:r>
+              <w:rPr>
+                <w:noProof/>
+              </w:rPr>
+              <w:t xml:space="preserve"> como base de datos en la nube para garantizar una gestión eficiente y escalable de la información.</w:t>
+            </w:r>
+          </w:p>
+          <w:p>
+            <w:pPr>
+              <w:pStyle w:val="Contenido"/>
+              <w:rPr>
+                <w:noProof/>
+              </w:rPr>
+            </w:pPr>
+          </w:p>
+          <w:p>
+            <w:pPr>
+              <w:pStyle w:val="Contenido"/>
+              <w:rPr>
+                <w:noProof/>
+              </w:rPr>
+            </w:pPr>
+          </w:p>
+          <w:p>
+            <w:pPr>
+              <w:pStyle w:val="Subttulo"/>
+              <w:framePr w:wrap="around"/>
+              <w:rPr>
+                <w:noProof/>
+              </w:rPr>
+            </w:pPr>
+            <w:r>
+              <w:rPr>
+                <w:noProof/>
+              </w:rPr>
+              <w:t>Justificación del proyecto</w:t>
+            </w:r>
+          </w:p>
+          <w:p>
+            <w:pPr>
+              <w:pStyle w:val="Ttulo1"/>
+              <w:jc w:val="center"/>
+              <w:rPr>
+                <w:noProof/>
+              </w:rPr>
+            </w:pPr>
+          </w:p>
+          <w:p>
+            <w:pPr>
+              <w:pStyle w:val="Ttulo1"/>
+              <w:jc w:val="center"/>
+              <w:rPr>
+                <w:noProof/>
+              </w:rPr>
+            </w:pPr>
+            <w:r>
+              <w:rPr>
+                <w:noProof/>
+              </w:rPr>
+              <w:t>Objetivos</w:t>
+            </w:r>
+          </w:p>
+          <w:p>
+            <w:pPr>
+              <w:pStyle w:val="Contenido"/>
+              <w:rPr>
+                <w:noProof/>
+              </w:rPr>
+            </w:pPr>
+          </w:p>
+          <w:p>
+            <w:pPr>
+              <w:pStyle w:val="Contenido"/>
+              <w:numPr>
+                <w:ilvl w:val="0"/>
+                <w:numId w:val="2"/>
+              </w:numPr>
+              <w:rPr>
+                <w:noProof/>
+              </w:rPr>
+            </w:pPr>
+            <w:r>
+              <w:rPr>
+                <w:noProof/>
+              </w:rPr>
+              <w:t>Permitir el registro de jugadores y equipos, diferenciando entre administradores y jugadores.</w:t>
+            </w:r>
+          </w:p>
+          <w:p>
+            <w:pPr>
+              <w:pStyle w:val="Contenido"/>
+              <w:numPr>
+                <w:ilvl w:val="0"/>
+                <w:numId w:val="2"/>
+              </w:numPr>
+              <w:rPr>
+                <w:noProof/>
+              </w:rPr>
+            </w:pPr>
+            <w:r>
+              <w:rPr>
+                <w:noProof/>
+              </w:rPr>
+              <w:t>Facilitar la creación y gestión de equipos</w:t>
+            </w:r>
+            <w:r>
+              <w:rPr>
+                <w:noProof/>
+              </w:rPr>
+              <w:t>.</w:t>
+            </w:r>
+          </w:p>
+          <w:p>
+            <w:pPr>
+              <w:pStyle w:val="Contenido"/>
+              <w:numPr>
+                <w:ilvl w:val="0"/>
+                <w:numId w:val="2"/>
+              </w:numPr>
+              <w:rPr>
+                <w:noProof/>
+              </w:rPr>
+            </w:pPr>
+            <w:r>
+              <w:rPr>
+                <w:noProof/>
+              </w:rPr>
+              <w:t>Implementar un calendario interactivo que muestre torneos y partidas programadas.</w:t>
+            </w:r>
+          </w:p>
+          <w:p>
+            <w:pPr>
+              <w:pStyle w:val="Contenido"/>
+              <w:numPr>
+                <w:ilvl w:val="0"/>
+                <w:numId w:val="2"/>
+              </w:numPr>
+              <w:rPr>
+                <w:noProof/>
+              </w:rPr>
+            </w:pPr>
+            <w:r>
+              <w:rPr>
+                <w:noProof/>
+              </w:rPr>
+              <w:t>Permitir la inscripción de jugadores y equipos en torneos.</w:t>
+            </w:r>
+          </w:p>
+          <w:p>
+            <w:pPr>
+              <w:pStyle w:val="Contenido"/>
+              <w:numPr>
+                <w:ilvl w:val="0"/>
+                <w:numId w:val="2"/>
+              </w:numPr>
+              <w:rPr>
+                <w:noProof/>
+              </w:rPr>
+            </w:pPr>
+            <w:r>
+              <w:rPr>
+                <w:noProof/>
+              </w:rPr>
+              <w:t>Ofrecer transmisión en vivo de partidas mediante la integración con Twitch y YouTube.</w:t>
+            </w:r>
+          </w:p>
+          <w:p>
+            <w:pPr>
+              <w:pStyle w:val="Contenido"/>
+              <w:numPr>
+                <w:ilvl w:val="0"/>
+                <w:numId w:val="2"/>
+              </w:numPr>
+              <w:rPr>
+                <w:noProof/>
+              </w:rPr>
+            </w:pPr>
+            <w:r>
+              <w:rPr>
+                <w:noProof/>
+              </w:rPr>
+              <w:t>Desarrollar un sistema de clasificación y rankings de equipos y jugadores.</w:t>
+            </w:r>
+          </w:p>
+          <w:p>
+            <w:pPr>
+              <w:pStyle w:val="Contenido"/>
+              <w:numPr>
+                <w:ilvl w:val="0"/>
+                <w:numId w:val="2"/>
+              </w:numPr>
+              <w:rPr>
+                <w:noProof/>
+              </w:rPr>
+            </w:pPr>
+            <w:r>
+              <w:rPr>
+                <w:noProof/>
+              </w:rPr>
+              <w:t>Permitir la búsqueda de equipos por parte de jugadores sin equipo, mostrando equipos incompletos.</w:t>
+            </w:r>
+          </w:p>
+          <w:p>
+            <w:pPr>
+              <w:pStyle w:val="Contenido"/>
+              <w:numPr>
+                <w:ilvl w:val="0"/>
+                <w:numId w:val="2"/>
+              </w:numPr>
+              <w:rPr>
+                <w:noProof/>
+              </w:rPr>
+            </w:pPr>
+            <w:r>
+              <w:rPr>
+                <w:noProof/>
+              </w:rPr>
+              <w:t>Implementar un sistema de notificaciones push para informar sobre partidos, resultados y actualizaciones relevantes.</w:t>
+            </w:r>
+          </w:p>
+          <w:p>
+            <w:pPr>
+              <w:pStyle w:val="Contenido"/>
+              <w:rPr>
+                <w:noProof/>
+              </w:rPr>
+            </w:pPr>
+          </w:p>
+          <w:p>
+            <w:pPr>
+              <w:pStyle w:val="Ttulo1"/>
+              <w:jc w:val="center"/>
+              <w:rPr>
+                <w:noProof/>
+              </w:rPr>
+            </w:pPr>
+            <w:r>
+              <w:rPr>
+                <w:noProof/>
+              </w:rPr>
+              <w:lastRenderedPageBreak/>
+              <w:t>Desarrollo del proyecto</w:t>
+            </w:r>
+          </w:p>
+          <w:p>
+            <w:pPr>
+              <w:pStyle w:val="Ttulo1"/>
+              <w:jc w:val="center"/>
+              <w:rPr>
+                <w:noProof/>
+              </w:rPr>
+            </w:pPr>
+          </w:p>
+          <w:p>
+            <w:pPr>
+              <w:pStyle w:val="Ttulo1"/>
+              <w:jc w:val="center"/>
+              <w:rPr>
+                <w:noProof/>
+              </w:rPr>
+            </w:pPr>
+            <w:r>
+              <w:rPr>
+                <w:noProof/>
+              </w:rPr>
+              <w:t>Referencias</w:t>
+            </w:r>
+          </w:p>
+          <w:p>
+            <w:pPr>
+              <w:pStyle w:val="Ttulo1"/>
+              <w:jc w:val="center"/>
+              <w:rPr>
+                <w:noProof/>
+              </w:rPr>
+            </w:pPr>
+          </w:p>
+          <w:p>
+            <w:pPr>
+              <w:pStyle w:val="Ttulo1"/>
+              <w:jc w:val="center"/>
+              <w:rPr>
+                <w:noProof/>
+              </w:rPr>
+            </w:pPr>
+            <w:r>
+              <w:rPr>
+                <w:noProof/>
+              </w:rPr>
+              <w:t>Anexos</w:t>
+            </w:r>
+          </w:p>
           <w:p>
             <w:pPr>
               <w:rPr>
@@ -831,8 +1479,8 @@
       </w:pPr>
     </w:p>
     <w:sectPr>
-      <w:headerReference w:type="default" r:id="rId8"/>
-      <w:footerReference w:type="default" r:id="rId9"/>
+      <w:headerReference w:type="default" r:id="rId9"/>
+      <w:footerReference w:type="default" r:id="rId10"/>
       <w:pgSz w:w="11906" w:h="16838" w:code="9"/>
       <w:pgMar w:top="720" w:right="936" w:bottom="720" w:left="936" w:header="0" w:footer="289" w:gutter="0"/>
       <w:pgNumType w:start="1"/>
@@ -1014,6 +1662,315 @@
     </w:pPr>
   </w:p>
 </w:hdr>
+</file>
+
+<file path=word/numbering.xml><?xml version="1.0" encoding="utf-8"?>
+<w:numbering xmlns:wpc="http://schemas.microsoft.com/office/word/2010/wordprocessingCanvas" xmlns:cx="http://schemas.microsoft.com/office/drawing/2014/chartex" xmlns:cx1="http://schemas.microsoft.com/office/drawing/2015/9/8/chartex" xmlns:cx2="http://schemas.microsoft.com/office/drawing/2015/10/21/chartex" xmlns:cx3="http://schemas.microsoft.com/office/drawing/2016/5/9/chartex" xmlns:cx4="http://schemas.microsoft.com/office/drawing/2016/5/10/chartex" xmlns:cx5="http://schemas.microsoft.com/office/drawing/2016/5/11/chartex" xmlns:cx6="http://schemas.microsoft.com/office/drawing/2016/5/12/chartex" xmlns:cx7="http://schemas.microsoft.com/office/drawing/2016/5/13/chartex" xmlns:cx8="http://schemas.microsoft.com/office/drawing/2016/5/14/chartex" xmlns:mc="http://schemas.openxmlformats.org/markup-compatibility/2006" xmlns:aink="http://schemas.microsoft.com/office/drawing/2016/ink" xmlns:am3d="http://schemas.microsoft.com/office/drawing/2017/model3d" xmlns:o="urn:schemas-microsoft-com:office:office" xmlns:oel="http://schemas.microsoft.com/office/2019/extlst" xmlns:r="http://schemas.openxmlformats.org/officeDocument/2006/relationships" xmlns:m="http://schemas.openxmlformats.org/officeDocument/2006/math" xmlns:v="urn:schemas-microsoft-com:vml" xmlns:wp14="http://schemas.microsoft.com/office/word/2010/wordprocessingDrawing" xmlns:wp="http://schemas.openxmlformats.org/drawingml/2006/wordprocessingDrawing" xmlns:w10="urn:schemas-microsoft-com:office:word" xmlns:w="http://schemas.openxmlformats.org/wordprocessingml/2006/main" xmlns:w14="http://schemas.microsoft.com/office/word/2010/wordml" xmlns:w15="http://schemas.microsoft.com/office/word/2012/wordml" xmlns:w16cex="http://schemas.microsoft.com/office/word/2018/wordml/cex" xmlns:w16cid="http://schemas.microsoft.com/office/word/2016/wordml/cid" xmlns:w16="http://schemas.microsoft.com/office/word/2018/wordml" xmlns:w16sdtdh="http://schemas.microsoft.com/office/word/2020/wordml/sdtdatahash" xmlns:w16se="http://schemas.microsoft.com/office/word/2015/wordml/symex" xmlns:wpg="http://schemas.microsoft.com/office/word/2010/wordprocessingGroup" xmlns:wpi="http://schemas.microsoft.com/office/word/2010/wordprocessingInk" xmlns:wne="http://schemas.microsoft.com/office/word/2006/wordml" xmlns:wps="http://schemas.microsoft.com/office/word/2010/wordprocessingShape" mc:Ignorable="w14 w15 w16se w16cid w16 w16cex w16sdtdh wp14">
+  <w:abstractNum w:abstractNumId="0" w15:restartNumberingAfterBreak="0">
+    <w:nsid w:val="15BA3B8C"/>
+    <w:multiLevelType w:val="multilevel"/>
+    <w:tmpl w:val="5CBAB674"/>
+    <w:lvl w:ilvl="0">
+      <w:start w:val="1"/>
+      <w:numFmt w:val="bullet"/>
+      <w:lvlText w:val=""/>
+      <w:lvlJc w:val="left"/>
+      <w:pPr>
+        <w:tabs>
+          <w:tab w:val="num" w:pos="720"/>
+        </w:tabs>
+        <w:ind w:left="720" w:hanging="360"/>
+      </w:pPr>
+      <w:rPr>
+        <w:rFonts w:ascii="Symbol" w:hAnsi="Symbol" w:hint="default"/>
+        <w:sz w:val="20"/>
+      </w:rPr>
+    </w:lvl>
+    <w:lvl w:ilvl="1" w:tentative="1">
+      <w:start w:val="1"/>
+      <w:numFmt w:val="bullet"/>
+      <w:lvlText w:val="o"/>
+      <w:lvlJc w:val="left"/>
+      <w:pPr>
+        <w:tabs>
+          <w:tab w:val="num" w:pos="1440"/>
+        </w:tabs>
+        <w:ind w:left="1440" w:hanging="360"/>
+      </w:pPr>
+      <w:rPr>
+        <w:rFonts w:ascii="Courier New" w:hAnsi="Courier New" w:hint="default"/>
+        <w:sz w:val="20"/>
+      </w:rPr>
+    </w:lvl>
+    <w:lvl w:ilvl="2" w:tentative="1">
+      <w:start w:val="1"/>
+      <w:numFmt w:val="bullet"/>
+      <w:lvlText w:val=""/>
+      <w:lvlJc w:val="left"/>
+      <w:pPr>
+        <w:tabs>
+          <w:tab w:val="num" w:pos="2160"/>
+        </w:tabs>
+        <w:ind w:left="2160" w:hanging="360"/>
+      </w:pPr>
+      <w:rPr>
+        <w:rFonts w:ascii="Wingdings" w:hAnsi="Wingdings" w:hint="default"/>
+        <w:sz w:val="20"/>
+      </w:rPr>
+    </w:lvl>
+    <w:lvl w:ilvl="3" w:tentative="1">
+      <w:start w:val="1"/>
+      <w:numFmt w:val="bullet"/>
+      <w:lvlText w:val=""/>
+      <w:lvlJc w:val="left"/>
+      <w:pPr>
+        <w:tabs>
+          <w:tab w:val="num" w:pos="2880"/>
+        </w:tabs>
+        <w:ind w:left="2880" w:hanging="360"/>
+      </w:pPr>
+      <w:rPr>
+        <w:rFonts w:ascii="Wingdings" w:hAnsi="Wingdings" w:hint="default"/>
+        <w:sz w:val="20"/>
+      </w:rPr>
+    </w:lvl>
+    <w:lvl w:ilvl="4" w:tentative="1">
+      <w:start w:val="1"/>
+      <w:numFmt w:val="bullet"/>
+      <w:lvlText w:val=""/>
+      <w:lvlJc w:val="left"/>
+      <w:pPr>
+        <w:tabs>
+          <w:tab w:val="num" w:pos="3600"/>
+        </w:tabs>
+        <w:ind w:left="3600" w:hanging="360"/>
+      </w:pPr>
+      <w:rPr>
+        <w:rFonts w:ascii="Wingdings" w:hAnsi="Wingdings" w:hint="default"/>
+        <w:sz w:val="20"/>
+      </w:rPr>
+    </w:lvl>
+    <w:lvl w:ilvl="5" w:tentative="1">
+      <w:start w:val="1"/>
+      <w:numFmt w:val="bullet"/>
+      <w:lvlText w:val=""/>
+      <w:lvlJc w:val="left"/>
+      <w:pPr>
+        <w:tabs>
+          <w:tab w:val="num" w:pos="4320"/>
+        </w:tabs>
+        <w:ind w:left="4320" w:hanging="360"/>
+      </w:pPr>
+      <w:rPr>
+        <w:rFonts w:ascii="Wingdings" w:hAnsi="Wingdings" w:hint="default"/>
+        <w:sz w:val="20"/>
+      </w:rPr>
+    </w:lvl>
+    <w:lvl w:ilvl="6" w:tentative="1">
+      <w:start w:val="1"/>
+      <w:numFmt w:val="bullet"/>
+      <w:lvlText w:val=""/>
+      <w:lvlJc w:val="left"/>
+      <w:pPr>
+        <w:tabs>
+          <w:tab w:val="num" w:pos="5040"/>
+        </w:tabs>
+        <w:ind w:left="5040" w:hanging="360"/>
+      </w:pPr>
+      <w:rPr>
+        <w:rFonts w:ascii="Wingdings" w:hAnsi="Wingdings" w:hint="default"/>
+        <w:sz w:val="20"/>
+      </w:rPr>
+    </w:lvl>
+    <w:lvl w:ilvl="7" w:tentative="1">
+      <w:start w:val="1"/>
+      <w:numFmt w:val="bullet"/>
+      <w:lvlText w:val=""/>
+      <w:lvlJc w:val="left"/>
+      <w:pPr>
+        <w:tabs>
+          <w:tab w:val="num" w:pos="5760"/>
+        </w:tabs>
+        <w:ind w:left="5760" w:hanging="360"/>
+      </w:pPr>
+      <w:rPr>
+        <w:rFonts w:ascii="Wingdings" w:hAnsi="Wingdings" w:hint="default"/>
+        <w:sz w:val="20"/>
+      </w:rPr>
+    </w:lvl>
+    <w:lvl w:ilvl="8" w:tentative="1">
+      <w:start w:val="1"/>
+      <w:numFmt w:val="bullet"/>
+      <w:lvlText w:val=""/>
+      <w:lvlJc w:val="left"/>
+      <w:pPr>
+        <w:tabs>
+          <w:tab w:val="num" w:pos="6480"/>
+        </w:tabs>
+        <w:ind w:left="6480" w:hanging="360"/>
+      </w:pPr>
+      <w:rPr>
+        <w:rFonts w:ascii="Wingdings" w:hAnsi="Wingdings" w:hint="default"/>
+        <w:sz w:val="20"/>
+      </w:rPr>
+    </w:lvl>
+  </w:abstractNum>
+  <w:abstractNum w:abstractNumId="1" w15:restartNumberingAfterBreak="0">
+    <w:nsid w:val="42F45D35"/>
+    <w:multiLevelType w:val="multilevel"/>
+    <w:tmpl w:val="FEF6AF60"/>
+    <w:lvl w:ilvl="0">
+      <w:start w:val="1"/>
+      <w:numFmt w:val="bullet"/>
+      <w:lvlText w:val=""/>
+      <w:lvlJc w:val="left"/>
+      <w:pPr>
+        <w:tabs>
+          <w:tab w:val="num" w:pos="720"/>
+        </w:tabs>
+        <w:ind w:left="720" w:hanging="360"/>
+      </w:pPr>
+      <w:rPr>
+        <w:rFonts w:ascii="Symbol" w:hAnsi="Symbol" w:hint="default"/>
+        <w:sz w:val="20"/>
+      </w:rPr>
+    </w:lvl>
+    <w:lvl w:ilvl="1" w:tentative="1">
+      <w:start w:val="1"/>
+      <w:numFmt w:val="bullet"/>
+      <w:lvlText w:val="o"/>
+      <w:lvlJc w:val="left"/>
+      <w:pPr>
+        <w:tabs>
+          <w:tab w:val="num" w:pos="1440"/>
+        </w:tabs>
+        <w:ind w:left="1440" w:hanging="360"/>
+      </w:pPr>
+      <w:rPr>
+        <w:rFonts w:ascii="Courier New" w:hAnsi="Courier New" w:hint="default"/>
+        <w:sz w:val="20"/>
+      </w:rPr>
+    </w:lvl>
+    <w:lvl w:ilvl="2" w:tentative="1">
+      <w:start w:val="1"/>
+      <w:numFmt w:val="bullet"/>
+      <w:lvlText w:val=""/>
+      <w:lvlJc w:val="left"/>
+      <w:pPr>
+        <w:tabs>
+          <w:tab w:val="num" w:pos="2160"/>
+        </w:tabs>
+        <w:ind w:left="2160" w:hanging="360"/>
+      </w:pPr>
+      <w:rPr>
+        <w:rFonts w:ascii="Wingdings" w:hAnsi="Wingdings" w:hint="default"/>
+        <w:sz w:val="20"/>
+      </w:rPr>
+    </w:lvl>
+    <w:lvl w:ilvl="3" w:tentative="1">
+      <w:start w:val="1"/>
+      <w:numFmt w:val="bullet"/>
+      <w:lvlText w:val=""/>
+      <w:lvlJc w:val="left"/>
+      <w:pPr>
+        <w:tabs>
+          <w:tab w:val="num" w:pos="2880"/>
+        </w:tabs>
+        <w:ind w:left="2880" w:hanging="360"/>
+      </w:pPr>
+      <w:rPr>
+        <w:rFonts w:ascii="Wingdings" w:hAnsi="Wingdings" w:hint="default"/>
+        <w:sz w:val="20"/>
+      </w:rPr>
+    </w:lvl>
+    <w:lvl w:ilvl="4" w:tentative="1">
+      <w:start w:val="1"/>
+      <w:numFmt w:val="bullet"/>
+      <w:lvlText w:val=""/>
+      <w:lvlJc w:val="left"/>
+      <w:pPr>
+        <w:tabs>
+          <w:tab w:val="num" w:pos="3600"/>
+        </w:tabs>
+        <w:ind w:left="3600" w:hanging="360"/>
+      </w:pPr>
+      <w:rPr>
+        <w:rFonts w:ascii="Wingdings" w:hAnsi="Wingdings" w:hint="default"/>
+        <w:sz w:val="20"/>
+      </w:rPr>
+    </w:lvl>
+    <w:lvl w:ilvl="5" w:tentative="1">
+      <w:start w:val="1"/>
+      <w:numFmt w:val="bullet"/>
+      <w:lvlText w:val=""/>
+      <w:lvlJc w:val="left"/>
+      <w:pPr>
+        <w:tabs>
+          <w:tab w:val="num" w:pos="4320"/>
+        </w:tabs>
+        <w:ind w:left="4320" w:hanging="360"/>
+      </w:pPr>
+      <w:rPr>
+        <w:rFonts w:ascii="Wingdings" w:hAnsi="Wingdings" w:hint="default"/>
+        <w:sz w:val="20"/>
+      </w:rPr>
+    </w:lvl>
+    <w:lvl w:ilvl="6" w:tentative="1">
+      <w:start w:val="1"/>
+      <w:numFmt w:val="bullet"/>
+      <w:lvlText w:val=""/>
+      <w:lvlJc w:val="left"/>
+      <w:pPr>
+        <w:tabs>
+          <w:tab w:val="num" w:pos="5040"/>
+        </w:tabs>
+        <w:ind w:left="5040" w:hanging="360"/>
+      </w:pPr>
+      <w:rPr>
+        <w:rFonts w:ascii="Wingdings" w:hAnsi="Wingdings" w:hint="default"/>
+        <w:sz w:val="20"/>
+      </w:rPr>
+    </w:lvl>
+    <w:lvl w:ilvl="7" w:tentative="1">
+      <w:start w:val="1"/>
+      <w:numFmt w:val="bullet"/>
+      <w:lvlText w:val=""/>
+      <w:lvlJc w:val="left"/>
+      <w:pPr>
+        <w:tabs>
+          <w:tab w:val="num" w:pos="5760"/>
+        </w:tabs>
+        <w:ind w:left="5760" w:hanging="360"/>
+      </w:pPr>
+      <w:rPr>
+        <w:rFonts w:ascii="Wingdings" w:hAnsi="Wingdings" w:hint="default"/>
+        <w:sz w:val="20"/>
+      </w:rPr>
+    </w:lvl>
+    <w:lvl w:ilvl="8" w:tentative="1">
+      <w:start w:val="1"/>
+      <w:numFmt w:val="bullet"/>
+      <w:lvlText w:val=""/>
+      <w:lvlJc w:val="left"/>
+      <w:pPr>
+        <w:tabs>
+          <w:tab w:val="num" w:pos="6480"/>
+        </w:tabs>
+        <w:ind w:left="6480" w:hanging="360"/>
+      </w:pPr>
+      <w:rPr>
+        <w:rFonts w:ascii="Wingdings" w:hAnsi="Wingdings" w:hint="default"/>
+        <w:sz w:val="20"/>
+      </w:rPr>
+    </w:lvl>
+  </w:abstractNum>
+  <w:num w:numId="1" w16cid:durableId="1616789061">
+    <w:abstractNumId w:val="0"/>
+  </w:num>
+  <w:num w:numId="2" w16cid:durableId="1660890562">
+    <w:abstractNumId w:val="1"/>
+  </w:num>
+</w:numbering>
 </file>
 
 <file path=word/styles.xml><?xml version="1.0" encoding="utf-8"?>
@@ -1726,6 +2683,19 @@
       <w:szCs w:val="22"/>
     </w:rPr>
   </w:style>
+  <w:style w:type="paragraph" w:styleId="NormalWeb">
+    <w:name w:val="Normal (Web)"/>
+    <w:basedOn w:val="Normal"/>
+    <w:uiPriority w:val="99"/>
+    <w:semiHidden/>
+    <w:unhideWhenUsed/>
+    <w:rsid w:val="00056369"/>
+    <w:rPr>
+      <w:rFonts w:ascii="Times New Roman" w:hAnsi="Times New Roman" w:cs="Times New Roman"/>
+      <w:sz w:val="24"/>
+      <w:szCs w:val="24"/>
+    </w:rPr>
+  </w:style>
 </w:styles>
 </file>
 
@@ -1762,48 +2732,18 @@
         </w:p>
       </w:docPartBody>
     </w:docPart>
-    <w:docPart>
-      <w:docPartPr>
-        <w:name w:val="F4F38E9E4D5641DD8525390ACBCDEAA5"/>
-        <w:category>
-          <w:name w:val="General"/>
-          <w:gallery w:val="placeholder"/>
-        </w:category>
-        <w:types>
-          <w:type w:val="bbPlcHdr"/>
-        </w:types>
-        <w:behaviors>
-          <w:behavior w:val="content"/>
-        </w:behaviors>
-        <w:guid w:val="{A8C13BCC-714F-4848-947A-B2D00CCC6A20}"/>
-      </w:docPartPr>
-      <w:docPartBody>
-        <w:p>
-          <w:pPr>
-            <w:pStyle w:val="F4F38E9E4D5641DD8525390ACBCDEAA5"/>
-          </w:pPr>
-          <w:r>
-            <w:rPr>
-              <w:noProof/>
-              <w:lang w:bidi="es-ES"/>
-            </w:rPr>
-            <w:t>Para empezar ahora mismo, pulse el texto de cualquier marcador de posición (como este) y empiece a escribir para reemplazarlo por el suyo.</w:t>
-          </w:r>
-        </w:p>
-      </w:docPartBody>
-    </w:docPart>
   </w:docParts>
 </w:glossaryDocument>
 </file>
 
 <file path=word/glossary/fontTable.xml><?xml version="1.0" encoding="utf-8"?>
 <w:fonts xmlns:mc="http://schemas.openxmlformats.org/markup-compatibility/2006" xmlns:r="http://schemas.openxmlformats.org/officeDocument/2006/relationships" xmlns:w="http://schemas.openxmlformats.org/wordprocessingml/2006/main" xmlns:w14="http://schemas.microsoft.com/office/word/2010/wordml" xmlns:w15="http://schemas.microsoft.com/office/word/2012/wordml" xmlns:w16cex="http://schemas.microsoft.com/office/word/2018/wordml/cex" xmlns:w16cid="http://schemas.microsoft.com/office/word/2016/wordml/cid" xmlns:w16="http://schemas.microsoft.com/office/word/2018/wordml" xmlns:w16sdtdh="http://schemas.microsoft.com/office/word/2020/wordml/sdtdatahash" xmlns:w16se="http://schemas.microsoft.com/office/word/2015/wordml/symex" mc:Ignorable="w14 w15 w16se w16cid w16 w16cex w16sdtdh">
-  <w:font w:name="Calibri">
-    <w:panose1 w:val="020F0502020204030204"/>
-    <w:charset w:val="00"/>
-    <w:family w:val="swiss"/>
+  <w:font w:name="Symbol">
+    <w:panose1 w:val="05050102010706020507"/>
+    <w:charset w:val="02"/>
+    <w:family w:val="roman"/>
     <w:pitch w:val="variable"/>
-    <w:sig w:usb0="E4002EFF" w:usb1="C000247B" w:usb2="00000009" w:usb3="00000000" w:csb0="000001FF" w:csb1="00000000"/>
+    <w:sig w:usb0="00000000" w:usb1="10000000" w:usb2="00000000" w:usb3="00000000" w:csb0="80000000" w:csb1="00000000"/>
   </w:font>
   <w:font w:name="Times New Roman">
     <w:panose1 w:val="02020603050405020304"/>
@@ -1811,6 +2751,27 @@
     <w:family w:val="roman"/>
     <w:pitch w:val="variable"/>
     <w:sig w:usb0="E0002EFF" w:usb1="C000785B" w:usb2="00000009" w:usb3="00000000" w:csb0="000001FF" w:csb1="00000000"/>
+  </w:font>
+  <w:font w:name="Courier New">
+    <w:panose1 w:val="02070309020205020404"/>
+    <w:charset w:val="00"/>
+    <w:family w:val="modern"/>
+    <w:pitch w:val="fixed"/>
+    <w:sig w:usb0="E0002EFF" w:usb1="C0007843" w:usb2="00000009" w:usb3="00000000" w:csb0="000001FF" w:csb1="00000000"/>
+  </w:font>
+  <w:font w:name="Wingdings">
+    <w:panose1 w:val="05000000000000000000"/>
+    <w:charset w:val="02"/>
+    <w:family w:val="auto"/>
+    <w:pitch w:val="variable"/>
+    <w:sig w:usb0="00000000" w:usb1="10000000" w:usb2="00000000" w:usb3="00000000" w:csb0="80000000" w:csb1="00000000"/>
+  </w:font>
+  <w:font w:name="Calibri">
+    <w:panose1 w:val="020F0502020204030204"/>
+    <w:charset w:val="00"/>
+    <w:family w:val="swiss"/>
+    <w:pitch w:val="variable"/>
+    <w:sig w:usb0="E4002EFF" w:usb1="C000247B" w:usb2="00000009" w:usb3="00000000" w:csb0="000001FF" w:csb1="00000000"/>
   </w:font>
   <w:font w:name="MS Mincho">
     <w:altName w:val="ＭＳ 明朝"/>
@@ -1870,8 +2831,10 @@
   <w:rsids>
     <w:rsidRoot w:val="003C5476"/>
     <w:rsid w:val="003C5476"/>
+    <w:rsid w:val="00695C94"/>
     <w:rsid w:val="008C1F17"/>
     <w:rsid w:val="00C94B5E"/>
+    <w:rsid w:val="00D70021"/>
   </w:rsids>
   <m:mathPr>
     <m:mathFont m:val="Cambria Math"/>
@@ -2354,21 +3317,6 @@
   <w:style w:type="paragraph" w:customStyle="1" w:styleId="5299BA7C4B3E4B2D9D1FEA62C99DCBC4">
     <w:name w:val="5299BA7C4B3E4B2D9D1FEA62C99DCBC4"/>
   </w:style>
-  <w:style w:type="paragraph" w:customStyle="1" w:styleId="1E02D73E7EF64F33BA7CD21828EEEF59">
-    <w:name w:val="1E02D73E7EF64F33BA7CD21828EEEF59"/>
-  </w:style>
-  <w:style w:type="paragraph" w:customStyle="1" w:styleId="F4F38E9E4D5641DD8525390ACBCDEAA5">
-    <w:name w:val="F4F38E9E4D5641DD8525390ACBCDEAA5"/>
-  </w:style>
-  <w:style w:type="paragraph" w:customStyle="1" w:styleId="FC48AEE8B37C4C6F900DED904BD09032">
-    <w:name w:val="FC48AEE8B37C4C6F900DED904BD09032"/>
-  </w:style>
-  <w:style w:type="paragraph" w:customStyle="1" w:styleId="F739EF04744449148EB8C218A25E6DD5">
-    <w:name w:val="F739EF04744449148EB8C218A25E6DD5"/>
-  </w:style>
-  <w:style w:type="paragraph" w:customStyle="1" w:styleId="3F97AEC7214F4C30BFC9ECF985EF35AF">
-    <w:name w:val="3F97AEC7214F4C30BFC9ECF985EF35AF"/>
-  </w:style>
 </w:styles>
 </file>
 

</xml_diff>

<commit_message>
Diseño de las pantallas Bienvenida, Registro e Inicio Sesion
</commit_message>
<xml_diff>
--- a/Documentacion/1.- Memoria/Memoria.docx
+++ b/Documentacion/1.- Memoria/Memoria.docx
@@ -1399,12 +1399,26 @@
           </w:p>
           <w:p>
             <w:pPr>
+              <w:pStyle w:val="Ttulo4"/>
+              <w:rPr>
+                <w:noProof/>
+              </w:rPr>
+            </w:pPr>
+          </w:p>
+          <w:p>
+            <w:pPr>
               <w:pStyle w:val="Ttulo1"/>
               <w:jc w:val="center"/>
               <w:rPr>
                 <w:noProof/>
               </w:rPr>
             </w:pPr>
+            <w:r>
+              <w:rPr>
+                <w:noProof/>
+              </w:rPr>
+              <w:t>Referencias</w:t>
+            </w:r>
           </w:p>
           <w:p>
             <w:pPr>
@@ -1414,12 +1428,6 @@
                 <w:noProof/>
               </w:rPr>
             </w:pPr>
-            <w:r>
-              <w:rPr>
-                <w:noProof/>
-              </w:rPr>
-              <w:t>Referencias</w:t>
-            </w:r>
           </w:p>
           <w:p>
             <w:pPr>
@@ -1429,32 +1437,115 @@
                 <w:noProof/>
               </w:rPr>
             </w:pPr>
-          </w:p>
+            <w:r>
+              <w:rPr>
+                <w:noProof/>
+              </w:rPr>
+              <w:t>Anexos</w:t>
+            </w:r>
+          </w:p>
+          <w:p>
+            <w:pPr>
+              <w:pStyle w:val="Ttulo3"/>
+              <w:numPr>
+                <w:ilvl w:val="0"/>
+                <w:numId w:val="3"/>
+              </w:numPr>
+              <w:rPr>
+                <w:noProof/>
+              </w:rPr>
+            </w:pPr>
+            <w:r>
+              <w:rPr>
+                <w:noProof/>
+              </w:rPr>
+              <w:t>Anexo I – Pruebas</w:t>
+            </w:r>
+          </w:p>
+          <w:p>
+            <w:pPr>
+              <w:pStyle w:val="Contenido"/>
+              <w:ind w:left="360"/>
+            </w:pPr>
+          </w:p>
+          <w:p>
+            <w:pPr>
+              <w:pStyle w:val="Contenido"/>
+            </w:pPr>
+          </w:p>
+          <w:p>
+            <w:pPr>
+              <w:pStyle w:val="Ttulo3"/>
+              <w:numPr>
+                <w:ilvl w:val="0"/>
+                <w:numId w:val="3"/>
+              </w:numPr>
+            </w:pPr>
+            <w:r>
+              <w:t>Anexo II – Manual de Usuario</w:t>
+            </w:r>
+          </w:p>
+          <w:p/>
+          <w:p/>
+          <w:p>
+            <w:pPr>
+              <w:pStyle w:val="Ttulo3"/>
+              <w:numPr>
+                <w:ilvl w:val="0"/>
+                <w:numId w:val="3"/>
+              </w:numPr>
+            </w:pPr>
+            <w:r>
+              <w:t>Anexo III – Manual de Despliegue</w:t>
+            </w:r>
+          </w:p>
+          <w:p/>
+          <w:p>
+            <w:pPr>
+              <w:rPr>
+                <w:noProof/>
+              </w:rPr>
+            </w:pPr>
+          </w:p>
+          <w:p>
+            <w:pPr>
+              <w:pStyle w:val="Contenido"/>
+              <w:rPr>
+                <w:noProof/>
+              </w:rPr>
+            </w:pPr>
+          </w:p>
+        </w:tc>
+      </w:tr>
+      <w:tr>
+        <w:trPr>
+          <w:trHeight w:val="3546"/>
+        </w:trPr>
+        <w:tc>
+          <w:tcPr>
+            <w:tcW w:w="9999" w:type="dxa"/>
+          </w:tcPr>
           <w:p>
             <w:pPr>
               <w:pStyle w:val="Ttulo1"/>
-              <w:jc w:val="center"/>
-              <w:rPr>
-                <w:noProof/>
-              </w:rPr>
-            </w:pPr>
-            <w:r>
-              <w:rPr>
-                <w:noProof/>
-              </w:rPr>
-              <w:t>Anexos</w:t>
-            </w:r>
-          </w:p>
-          <w:p>
-            <w:pPr>
-              <w:rPr>
-                <w:noProof/>
-              </w:rPr>
-            </w:pPr>
-          </w:p>
-          <w:p>
-            <w:pPr>
-              <w:pStyle w:val="Contenido"/>
+              <w:rPr>
+                <w:noProof/>
+              </w:rPr>
+            </w:pPr>
+          </w:p>
+        </w:tc>
+      </w:tr>
+      <w:tr>
+        <w:trPr>
+          <w:trHeight w:val="3546"/>
+        </w:trPr>
+        <w:tc>
+          <w:tcPr>
+            <w:tcW w:w="9999" w:type="dxa"/>
+          </w:tcPr>
+          <w:p>
+            <w:pPr>
+              <w:pStyle w:val="Ttulo1"/>
               <w:rPr>
                 <w:noProof/>
               </w:rPr>
@@ -1667,6 +1758,95 @@
 <file path=word/numbering.xml><?xml version="1.0" encoding="utf-8"?>
 <w:numbering xmlns:wpc="http://schemas.microsoft.com/office/word/2010/wordprocessingCanvas" xmlns:cx="http://schemas.microsoft.com/office/drawing/2014/chartex" xmlns:cx1="http://schemas.microsoft.com/office/drawing/2015/9/8/chartex" xmlns:cx2="http://schemas.microsoft.com/office/drawing/2015/10/21/chartex" xmlns:cx3="http://schemas.microsoft.com/office/drawing/2016/5/9/chartex" xmlns:cx4="http://schemas.microsoft.com/office/drawing/2016/5/10/chartex" xmlns:cx5="http://schemas.microsoft.com/office/drawing/2016/5/11/chartex" xmlns:cx6="http://schemas.microsoft.com/office/drawing/2016/5/12/chartex" xmlns:cx7="http://schemas.microsoft.com/office/drawing/2016/5/13/chartex" xmlns:cx8="http://schemas.microsoft.com/office/drawing/2016/5/14/chartex" xmlns:mc="http://schemas.openxmlformats.org/markup-compatibility/2006" xmlns:aink="http://schemas.microsoft.com/office/drawing/2016/ink" xmlns:am3d="http://schemas.microsoft.com/office/drawing/2017/model3d" xmlns:o="urn:schemas-microsoft-com:office:office" xmlns:oel="http://schemas.microsoft.com/office/2019/extlst" xmlns:r="http://schemas.openxmlformats.org/officeDocument/2006/relationships" xmlns:m="http://schemas.openxmlformats.org/officeDocument/2006/math" xmlns:v="urn:schemas-microsoft-com:vml" xmlns:wp14="http://schemas.microsoft.com/office/word/2010/wordprocessingDrawing" xmlns:wp="http://schemas.openxmlformats.org/drawingml/2006/wordprocessingDrawing" xmlns:w10="urn:schemas-microsoft-com:office:word" xmlns:w="http://schemas.openxmlformats.org/wordprocessingml/2006/main" xmlns:w14="http://schemas.microsoft.com/office/word/2010/wordml" xmlns:w15="http://schemas.microsoft.com/office/word/2012/wordml" xmlns:w16cex="http://schemas.microsoft.com/office/word/2018/wordml/cex" xmlns:w16cid="http://schemas.microsoft.com/office/word/2016/wordml/cid" xmlns:w16="http://schemas.microsoft.com/office/word/2018/wordml" xmlns:w16sdtdh="http://schemas.microsoft.com/office/word/2020/wordml/sdtdatahash" xmlns:w16se="http://schemas.microsoft.com/office/word/2015/wordml/symex" xmlns:wpg="http://schemas.microsoft.com/office/word/2010/wordprocessingGroup" xmlns:wpi="http://schemas.microsoft.com/office/word/2010/wordprocessingInk" xmlns:wne="http://schemas.microsoft.com/office/word/2006/wordml" xmlns:wps="http://schemas.microsoft.com/office/word/2010/wordprocessingShape" mc:Ignorable="w14 w15 w16se w16cid w16 w16cex w16sdtdh wp14">
   <w:abstractNum w:abstractNumId="0" w15:restartNumberingAfterBreak="0">
+    <w:nsid w:val="114B1454"/>
+    <w:multiLevelType w:val="hybridMultilevel"/>
+    <w:tmpl w:val="57444C10"/>
+    <w:lvl w:ilvl="0" w:tplc="0C0A000F">
+      <w:start w:val="1"/>
+      <w:numFmt w:val="decimal"/>
+      <w:lvlText w:val="%1."/>
+      <w:lvlJc w:val="left"/>
+      <w:pPr>
+        <w:ind w:left="720" w:hanging="360"/>
+      </w:pPr>
+      <w:rPr>
+        <w:rFonts w:hint="default"/>
+      </w:rPr>
+    </w:lvl>
+    <w:lvl w:ilvl="1" w:tplc="0C0A0019" w:tentative="1">
+      <w:start w:val="1"/>
+      <w:numFmt w:val="lowerLetter"/>
+      <w:lvlText w:val="%2."/>
+      <w:lvlJc w:val="left"/>
+      <w:pPr>
+        <w:ind w:left="1440" w:hanging="360"/>
+      </w:pPr>
+    </w:lvl>
+    <w:lvl w:ilvl="2" w:tplc="0C0A001B" w:tentative="1">
+      <w:start w:val="1"/>
+      <w:numFmt w:val="lowerRoman"/>
+      <w:lvlText w:val="%3."/>
+      <w:lvlJc w:val="right"/>
+      <w:pPr>
+        <w:ind w:left="2160" w:hanging="180"/>
+      </w:pPr>
+    </w:lvl>
+    <w:lvl w:ilvl="3" w:tplc="0C0A000F" w:tentative="1">
+      <w:start w:val="1"/>
+      <w:numFmt w:val="decimal"/>
+      <w:lvlText w:val="%4."/>
+      <w:lvlJc w:val="left"/>
+      <w:pPr>
+        <w:ind w:left="2880" w:hanging="360"/>
+      </w:pPr>
+    </w:lvl>
+    <w:lvl w:ilvl="4" w:tplc="0C0A0019" w:tentative="1">
+      <w:start w:val="1"/>
+      <w:numFmt w:val="lowerLetter"/>
+      <w:lvlText w:val="%5."/>
+      <w:lvlJc w:val="left"/>
+      <w:pPr>
+        <w:ind w:left="3600" w:hanging="360"/>
+      </w:pPr>
+    </w:lvl>
+    <w:lvl w:ilvl="5" w:tplc="0C0A001B" w:tentative="1">
+      <w:start w:val="1"/>
+      <w:numFmt w:val="lowerRoman"/>
+      <w:lvlText w:val="%6."/>
+      <w:lvlJc w:val="right"/>
+      <w:pPr>
+        <w:ind w:left="4320" w:hanging="180"/>
+      </w:pPr>
+    </w:lvl>
+    <w:lvl w:ilvl="6" w:tplc="0C0A000F" w:tentative="1">
+      <w:start w:val="1"/>
+      <w:numFmt w:val="decimal"/>
+      <w:lvlText w:val="%7."/>
+      <w:lvlJc w:val="left"/>
+      <w:pPr>
+        <w:ind w:left="5040" w:hanging="360"/>
+      </w:pPr>
+    </w:lvl>
+    <w:lvl w:ilvl="7" w:tplc="0C0A0019" w:tentative="1">
+      <w:start w:val="1"/>
+      <w:numFmt w:val="lowerLetter"/>
+      <w:lvlText w:val="%8."/>
+      <w:lvlJc w:val="left"/>
+      <w:pPr>
+        <w:ind w:left="5760" w:hanging="360"/>
+      </w:pPr>
+    </w:lvl>
+    <w:lvl w:ilvl="8" w:tplc="0C0A001B" w:tentative="1">
+      <w:start w:val="1"/>
+      <w:numFmt w:val="lowerRoman"/>
+      <w:lvlText w:val="%9."/>
+      <w:lvlJc w:val="right"/>
+      <w:pPr>
+        <w:ind w:left="6480" w:hanging="180"/>
+      </w:pPr>
+    </w:lvl>
+  </w:abstractNum>
+  <w:abstractNum w:abstractNumId="1" w15:restartNumberingAfterBreak="0">
     <w:nsid w:val="15BA3B8C"/>
     <w:multiLevelType w:val="multilevel"/>
     <w:tmpl w:val="5CBAB674"/>
@@ -1815,7 +1995,93 @@
       </w:rPr>
     </w:lvl>
   </w:abstractNum>
-  <w:abstractNum w:abstractNumId="1" w15:restartNumberingAfterBreak="0">
+  <w:abstractNum w:abstractNumId="2" w15:restartNumberingAfterBreak="0">
+    <w:nsid w:val="36841CFC"/>
+    <w:multiLevelType w:val="multilevel"/>
+    <w:tmpl w:val="0C0A001D"/>
+    <w:lvl w:ilvl="0">
+      <w:start w:val="1"/>
+      <w:numFmt w:val="decimal"/>
+      <w:lvlText w:val="%1)"/>
+      <w:lvlJc w:val="left"/>
+      <w:pPr>
+        <w:ind w:left="360" w:hanging="360"/>
+      </w:pPr>
+    </w:lvl>
+    <w:lvl w:ilvl="1">
+      <w:start w:val="1"/>
+      <w:numFmt w:val="lowerLetter"/>
+      <w:lvlText w:val="%2)"/>
+      <w:lvlJc w:val="left"/>
+      <w:pPr>
+        <w:ind w:left="720" w:hanging="360"/>
+      </w:pPr>
+    </w:lvl>
+    <w:lvl w:ilvl="2">
+      <w:start w:val="1"/>
+      <w:numFmt w:val="lowerRoman"/>
+      <w:lvlText w:val="%3)"/>
+      <w:lvlJc w:val="left"/>
+      <w:pPr>
+        <w:ind w:left="1080" w:hanging="360"/>
+      </w:pPr>
+    </w:lvl>
+    <w:lvl w:ilvl="3">
+      <w:start w:val="1"/>
+      <w:numFmt w:val="decimal"/>
+      <w:lvlText w:val="(%4)"/>
+      <w:lvlJc w:val="left"/>
+      <w:pPr>
+        <w:ind w:left="1440" w:hanging="360"/>
+      </w:pPr>
+    </w:lvl>
+    <w:lvl w:ilvl="4">
+      <w:start w:val="1"/>
+      <w:numFmt w:val="lowerLetter"/>
+      <w:lvlText w:val="(%5)"/>
+      <w:lvlJc w:val="left"/>
+      <w:pPr>
+        <w:ind w:left="1800" w:hanging="360"/>
+      </w:pPr>
+    </w:lvl>
+    <w:lvl w:ilvl="5">
+      <w:start w:val="1"/>
+      <w:numFmt w:val="lowerRoman"/>
+      <w:lvlText w:val="(%6)"/>
+      <w:lvlJc w:val="left"/>
+      <w:pPr>
+        <w:ind w:left="2160" w:hanging="360"/>
+      </w:pPr>
+    </w:lvl>
+    <w:lvl w:ilvl="6">
+      <w:start w:val="1"/>
+      <w:numFmt w:val="decimal"/>
+      <w:lvlText w:val="%7."/>
+      <w:lvlJc w:val="left"/>
+      <w:pPr>
+        <w:ind w:left="2520" w:hanging="360"/>
+      </w:pPr>
+    </w:lvl>
+    <w:lvl w:ilvl="7">
+      <w:start w:val="1"/>
+      <w:numFmt w:val="lowerLetter"/>
+      <w:lvlText w:val="%8."/>
+      <w:lvlJc w:val="left"/>
+      <w:pPr>
+        <w:ind w:left="2880" w:hanging="360"/>
+      </w:pPr>
+    </w:lvl>
+    <w:lvl w:ilvl="8">
+      <w:start w:val="1"/>
+      <w:numFmt w:val="lowerRoman"/>
+      <w:lvlText w:val="%9."/>
+      <w:lvlJc w:val="left"/>
+      <w:pPr>
+        <w:ind w:left="3240" w:hanging="360"/>
+      </w:pPr>
+    </w:lvl>
+  </w:abstractNum>
+  <w:abstractNum w:abstractNumId="3" w15:restartNumberingAfterBreak="0">
     <w:nsid w:val="42F45D35"/>
     <w:multiLevelType w:val="multilevel"/>
     <w:tmpl w:val="FEF6AF60"/>
@@ -1965,10 +2231,16 @@
     </w:lvl>
   </w:abstractNum>
   <w:num w:numId="1" w16cid:durableId="1616789061">
+    <w:abstractNumId w:val="1"/>
+  </w:num>
+  <w:num w:numId="2" w16cid:durableId="1660890562">
+    <w:abstractNumId w:val="3"/>
+  </w:num>
+  <w:num w:numId="3" w16cid:durableId="990905761">
     <w:abstractNumId w:val="0"/>
   </w:num>
-  <w:num w:numId="2" w16cid:durableId="1660890562">
-    <w:abstractNumId w:val="1"/>
+  <w:num w:numId="4" w16cid:durableId="1752120081">
+    <w:abstractNumId w:val="2"/>
   </w:num>
 </w:numbering>
 </file>
@@ -2423,6 +2695,50 @@
       <w:szCs w:val="26"/>
     </w:rPr>
   </w:style>
+  <w:style w:type="paragraph" w:styleId="Ttulo3">
+    <w:name w:val="heading 3"/>
+    <w:basedOn w:val="Normal"/>
+    <w:next w:val="Normal"/>
+    <w:link w:val="Ttulo3Car"/>
+    <w:uiPriority w:val="5"/>
+    <w:unhideWhenUsed/>
+    <w:qFormat/>
+    <w:rsid w:val="00384B60"/>
+    <w:pPr>
+      <w:keepNext/>
+      <w:keepLines/>
+      <w:spacing w:before="40"/>
+      <w:outlineLvl w:val="2"/>
+    </w:pPr>
+    <w:rPr>
+      <w:rFonts w:asciiTheme="majorHAnsi" w:eastAsiaTheme="majorEastAsia" w:hAnsiTheme="majorHAnsi" w:cstheme="majorBidi"/>
+      <w:color w:val="012639" w:themeColor="accent1" w:themeShade="7F"/>
+      <w:sz w:val="24"/>
+      <w:szCs w:val="24"/>
+    </w:rPr>
+  </w:style>
+  <w:style w:type="paragraph" w:styleId="Ttulo4">
+    <w:name w:val="heading 4"/>
+    <w:basedOn w:val="Normal"/>
+    <w:next w:val="Normal"/>
+    <w:link w:val="Ttulo4Car"/>
+    <w:uiPriority w:val="1"/>
+    <w:unhideWhenUsed/>
+    <w:qFormat/>
+    <w:rsid w:val="00384B60"/>
+    <w:pPr>
+      <w:keepNext/>
+      <w:keepLines/>
+      <w:spacing w:before="40"/>
+      <w:outlineLvl w:val="3"/>
+    </w:pPr>
+    <w:rPr>
+      <w:rFonts w:asciiTheme="majorHAnsi" w:eastAsiaTheme="majorEastAsia" w:hAnsiTheme="majorHAnsi" w:cstheme="majorBidi"/>
+      <w:i/>
+      <w:iCs/>
+      <w:color w:val="013A57" w:themeColor="accent1" w:themeShade="BF"/>
+    </w:rPr>
+  </w:style>
   <w:style w:type="character" w:default="1" w:styleId="Fuentedeprrafopredeter">
     <w:name w:val="Default Paragraph Font"/>
     <w:uiPriority w:val="1"/>
@@ -2696,6 +3012,46 @@
       <w:szCs w:val="24"/>
     </w:rPr>
   </w:style>
+  <w:style w:type="character" w:customStyle="1" w:styleId="Ttulo3Car">
+    <w:name w:val="Título 3 Car"/>
+    <w:basedOn w:val="Fuentedeprrafopredeter"/>
+    <w:link w:val="Ttulo3"/>
+    <w:uiPriority w:val="5"/>
+    <w:rsid w:val="00384B60"/>
+    <w:rPr>
+      <w:rFonts w:asciiTheme="majorHAnsi" w:eastAsiaTheme="majorEastAsia" w:hAnsiTheme="majorHAnsi" w:cstheme="majorBidi"/>
+      <w:b/>
+      <w:color w:val="012639" w:themeColor="accent1" w:themeShade="7F"/>
+    </w:rPr>
+  </w:style>
+  <w:style w:type="paragraph" w:styleId="Prrafodelista">
+    <w:name w:val="List Paragraph"/>
+    <w:basedOn w:val="Normal"/>
+    <w:uiPriority w:val="34"/>
+    <w:unhideWhenUsed/>
+    <w:qFormat/>
+    <w:rsid w:val="00384B60"/>
+    <w:pPr>
+      <w:ind w:left="720"/>
+      <w:contextualSpacing/>
+    </w:pPr>
+  </w:style>
+  <w:style w:type="character" w:customStyle="1" w:styleId="Ttulo4Car">
+    <w:name w:val="Título 4 Car"/>
+    <w:basedOn w:val="Fuentedeprrafopredeter"/>
+    <w:link w:val="Ttulo4"/>
+    <w:uiPriority w:val="1"/>
+    <w:rsid w:val="00384B60"/>
+    <w:rPr>
+      <w:rFonts w:asciiTheme="majorHAnsi" w:eastAsiaTheme="majorEastAsia" w:hAnsiTheme="majorHAnsi" w:cstheme="majorBidi"/>
+      <w:b/>
+      <w:i/>
+      <w:iCs/>
+      <w:color w:val="013A57" w:themeColor="accent1" w:themeShade="BF"/>
+      <w:sz w:val="28"/>
+      <w:szCs w:val="22"/>
+    </w:rPr>
+  </w:style>
 </w:styles>
 </file>
 
@@ -2738,19 +3094,19 @@
 
 <file path=word/glossary/fontTable.xml><?xml version="1.0" encoding="utf-8"?>
 <w:fonts xmlns:mc="http://schemas.openxmlformats.org/markup-compatibility/2006" xmlns:r="http://schemas.openxmlformats.org/officeDocument/2006/relationships" xmlns:w="http://schemas.openxmlformats.org/wordprocessingml/2006/main" xmlns:w14="http://schemas.microsoft.com/office/word/2010/wordml" xmlns:w15="http://schemas.microsoft.com/office/word/2012/wordml" xmlns:w16cex="http://schemas.microsoft.com/office/word/2018/wordml/cex" xmlns:w16cid="http://schemas.microsoft.com/office/word/2016/wordml/cid" xmlns:w16="http://schemas.microsoft.com/office/word/2018/wordml" xmlns:w16sdtdh="http://schemas.microsoft.com/office/word/2020/wordml/sdtdatahash" xmlns:w16se="http://schemas.microsoft.com/office/word/2015/wordml/symex" mc:Ignorable="w14 w15 w16se w16cid w16 w16cex w16sdtdh">
+  <w:font w:name="Times New Roman">
+    <w:panose1 w:val="02020603050405020304"/>
+    <w:charset w:val="00"/>
+    <w:family w:val="roman"/>
+    <w:pitch w:val="variable"/>
+    <w:sig w:usb0="E0002EFF" w:usb1="C000785B" w:usb2="00000009" w:usb3="00000000" w:csb0="000001FF" w:csb1="00000000"/>
+  </w:font>
   <w:font w:name="Symbol">
     <w:panose1 w:val="05050102010706020507"/>
     <w:charset w:val="02"/>
     <w:family w:val="roman"/>
     <w:pitch w:val="variable"/>
     <w:sig w:usb0="00000000" w:usb1="10000000" w:usb2="00000000" w:usb3="00000000" w:csb0="80000000" w:csb1="00000000"/>
-  </w:font>
-  <w:font w:name="Times New Roman">
-    <w:panose1 w:val="02020603050405020304"/>
-    <w:charset w:val="00"/>
-    <w:family w:val="roman"/>
-    <w:pitch w:val="variable"/>
-    <w:sig w:usb0="E0002EFF" w:usb1="C000785B" w:usb2="00000009" w:usb3="00000000" w:csb0="000001FF" w:csb1="00000000"/>
   </w:font>
   <w:font w:name="Courier New">
     <w:panose1 w:val="02070309020205020404"/>
@@ -2831,6 +3187,7 @@
   <w:rsids>
     <w:rsidRoot w:val="003C5476"/>
     <w:rsid w:val="003C5476"/>
+    <w:rsid w:val="00544D72"/>
     <w:rsid w:val="00695C94"/>
     <w:rsid w:val="008C1F17"/>
     <w:rsid w:val="00C94B5E"/>

</xml_diff>